<commit_message>
Alteração do cenário alternativo
</commit_message>
<xml_diff>
--- a/4.3 Caso de Uso - UC-27 Editar cliente.docx
+++ b/4.3 Caso de Uso - UC-27 Editar cliente.docx
@@ -861,8 +861,6 @@
               </w:rPr>
               <w:t>Fim do caso de uso</w:t>
             </w:r>
-            <w:bookmarkStart w:id="0" w:name="_GoBack"/>
-            <w:bookmarkEnd w:id="0"/>
           </w:p>
           <w:p>
             <w:pPr>
@@ -1057,7 +1055,36 @@
                 <w:sz w:val="20"/>
                 <w:szCs w:val="20"/>
               </w:rPr>
-              <w:t xml:space="preserve"> deve ser desbloqueado antes de sofrer alterações em seu cadastro.</w:t>
+              <w:t xml:space="preserve"> deve ser desbloqueado antes </w:t>
+            </w:r>
+            <w:r>
+              <w:rPr>
+                <w:rFonts w:ascii="Tahoma" w:hAnsi="Tahoma" w:cs="Tahoma"/>
+                <w:color w:val="000000" w:themeColor="text1"/>
+                <w:sz w:val="20"/>
+                <w:szCs w:val="20"/>
+              </w:rPr>
+              <w:t>que possa</w:t>
+            </w:r>
+            <w:r>
+              <w:rPr>
+                <w:rFonts w:ascii="Tahoma" w:hAnsi="Tahoma" w:cs="Tahoma"/>
+                <w:color w:val="000000" w:themeColor="text1"/>
+                <w:sz w:val="20"/>
+                <w:szCs w:val="20"/>
+              </w:rPr>
+              <w:t xml:space="preserve"> sofrer alterações</w:t>
+            </w:r>
+            <w:bookmarkStart w:id="0" w:name="_GoBack"/>
+            <w:bookmarkEnd w:id="0"/>
+            <w:r>
+              <w:rPr>
+                <w:rFonts w:ascii="Tahoma" w:hAnsi="Tahoma" w:cs="Tahoma"/>
+                <w:color w:val="000000" w:themeColor="text1"/>
+                <w:sz w:val="20"/>
+                <w:szCs w:val="20"/>
+              </w:rPr>
+              <w:t>.</w:t>
             </w:r>
           </w:p>
           <w:p>
@@ -6031,7 +6058,7 @@
 </file>
 
 <file path=customXml/itemProps1.xml><?xml version="1.0" encoding="utf-8"?>
-<ds:datastoreItem xmlns:ds="http://schemas.openxmlformats.org/officeDocument/2006/customXml" ds:itemID="{39D3FF0B-35B8-44D0-AB65-93180D047581}">
+<ds:datastoreItem xmlns:ds="http://schemas.openxmlformats.org/officeDocument/2006/customXml" ds:itemID="{523F597E-04F9-4646-8AAB-D88FB3687009}">
   <ds:schemaRefs>
     <ds:schemaRef ds:uri="http://schemas.openxmlformats.org/officeDocument/2006/bibliography"/>
   </ds:schemaRefs>

</xml_diff>